<commit_message>
update CNN and present
</commit_message>
<xml_diff>
--- a/word-test.docx
+++ b/word-test.docx
@@ -171,22 +171,8 @@
           <w:sz w:val="24"/>
           <w:szCs w:val="24"/>
         </w:rPr>
-        <w:t xml:space="preserve">Opaspun </w:t>
+        <w:t>Opaspun Klinchuenjit</w:t>
       </w:r>
-      <w:proofErr w:type="spellStart"/>
-      <w:r>
-        <w:rPr>
-          <w:rFonts w:ascii="TH Sarabun New" w:hAnsi="TH Sarabun New" w:cs="TH Sarabun New"/>
-          <w:b/>
-          <w:bCs/>
-          <w:i/>
-          <w:iCs/>
-          <w:sz w:val="24"/>
-          <w:szCs w:val="24"/>
-        </w:rPr>
-        <w:t>Klinchuenjit</w:t>
-      </w:r>
-      <w:proofErr w:type="spellEnd"/>
     </w:p>
     <w:p>
       <w:pPr>
@@ -208,18 +194,18 @@
         <w:tblLook w:val="04A0" w:firstRow="1" w:lastRow="0" w:firstColumn="1" w:lastColumn="0" w:noHBand="0" w:noVBand="1"/>
       </w:tblPr>
       <w:tblGrid>
-        <w:gridCol w:w="4508"/>
-        <w:gridCol w:w="4508"/>
+        <w:gridCol w:w="1255"/>
+        <w:gridCol w:w="1170"/>
       </w:tblGrid>
       <w:tr>
         <w:tc>
           <w:tcPr>
-            <w:tcW w:w="4508" w:type="dxa"/>
+            <w:tcW w:w="1255" w:type="dxa"/>
           </w:tcPr>
           <w:p>
             <w:pPr>
               <w:rPr>
-                <w:rFonts w:ascii="TH Sarabun New" w:hAnsi="TH Sarabun New" w:cs="TH Sarabun New" w:hint="cs"/>
+                <w:rFonts w:ascii="TH Sarabun New" w:hAnsi="TH Sarabun New" w:cs="TH Sarabun New"/>
                 <w:sz w:val="24"/>
                 <w:szCs w:val="24"/>
               </w:rPr>
@@ -236,12 +222,12 @@
         </w:tc>
         <w:tc>
           <w:tcPr>
-            <w:tcW w:w="4508" w:type="dxa"/>
+            <w:tcW w:w="1170" w:type="dxa"/>
           </w:tcPr>
           <w:p>
             <w:pPr>
               <w:rPr>
-                <w:rFonts w:ascii="TH Sarabun New" w:hAnsi="TH Sarabun New" w:cs="TH Sarabun New" w:hint="cs"/>
+                <w:rFonts w:ascii="TH Sarabun New" w:hAnsi="TH Sarabun New" w:cs="TH Sarabun New"/>
                 <w:sz w:val="24"/>
                 <w:szCs w:val="24"/>
               </w:rPr>
@@ -261,7 +247,7 @@
       <w:tr>
         <w:tc>
           <w:tcPr>
-            <w:tcW w:w="4508" w:type="dxa"/>
+            <w:tcW w:w="1255" w:type="dxa"/>
           </w:tcPr>
           <w:p>
             <w:pPr>
@@ -269,26 +255,28 @@
                 <w:rFonts w:ascii="TH Sarabun New" w:hAnsi="TH Sarabun New" w:cs="TH Sarabun New" w:hint="cs"/>
                 <w:sz w:val="24"/>
                 <w:szCs w:val="24"/>
+                <w:cs/>
               </w:rPr>
             </w:pPr>
             <w:r>
               <w:rPr>
-                <w:rFonts w:ascii="TH Sarabun New" w:hAnsi="TH Sarabun New" w:cs="TH Sarabun New"/>
-                <w:sz w:val="24"/>
-                <w:szCs w:val="24"/>
-              </w:rPr>
-              <w:t>1611</w:t>
+                <w:rFonts w:ascii="TH Sarabun New" w:hAnsi="TH Sarabun New" w:cs="TH Sarabun New" w:hint="cs"/>
+                <w:sz w:val="24"/>
+                <w:szCs w:val="24"/>
+                <w:cs/>
+              </w:rPr>
+              <w:t>ลูกพี่มาหา</w:t>
             </w:r>
           </w:p>
         </w:tc>
         <w:tc>
           <w:tcPr>
-            <w:tcW w:w="4508" w:type="dxa"/>
+            <w:tcW w:w="1170" w:type="dxa"/>
           </w:tcPr>
           <w:p>
             <w:pPr>
               <w:rPr>
-                <w:rFonts w:ascii="TH Sarabun New" w:hAnsi="TH Sarabun New" w:cs="TH Sarabun New" w:hint="cs"/>
+                <w:rFonts w:ascii="TH Sarabun New" w:hAnsi="TH Sarabun New" w:cs="TH Sarabun New"/>
                 <w:sz w:val="24"/>
                 <w:szCs w:val="24"/>
               </w:rPr>
@@ -300,6 +288,14 @@
                 <w:szCs w:val="24"/>
               </w:rPr>
               <w:t>123456</w:t>
+            </w:r>
+            <w:r>
+              <w:rPr>
+                <w:rFonts w:ascii="TH Sarabun New" w:hAnsi="TH Sarabun New" w:cs="TH Sarabun New"/>
+                <w:sz w:val="24"/>
+                <w:szCs w:val="24"/>
+              </w:rPr>
+              <w:t>7890</w:t>
             </w:r>
           </w:p>
         </w:tc>
@@ -307,12 +303,12 @@
       <w:tr>
         <w:tc>
           <w:tcPr>
-            <w:tcW w:w="4508" w:type="dxa"/>
+            <w:tcW w:w="1255" w:type="dxa"/>
           </w:tcPr>
           <w:p>
             <w:pPr>
               <w:rPr>
-                <w:rFonts w:ascii="TH Sarabun New" w:hAnsi="TH Sarabun New" w:cs="TH Sarabun New" w:hint="cs"/>
+                <w:rFonts w:ascii="TH Sarabun New" w:hAnsi="TH Sarabun New" w:cs="TH Sarabun New"/>
                 <w:sz w:val="24"/>
                 <w:szCs w:val="24"/>
               </w:rPr>
@@ -329,12 +325,12 @@
         </w:tc>
         <w:tc>
           <w:tcPr>
-            <w:tcW w:w="4508" w:type="dxa"/>
+            <w:tcW w:w="1170" w:type="dxa"/>
           </w:tcPr>
           <w:p>
             <w:pPr>
               <w:rPr>
-                <w:rFonts w:ascii="TH Sarabun New" w:hAnsi="TH Sarabun New" w:cs="TH Sarabun New" w:hint="cs"/>
+                <w:rFonts w:ascii="TH Sarabun New" w:hAnsi="TH Sarabun New" w:cs="TH Sarabun New"/>
                 <w:sz w:val="24"/>
                 <w:szCs w:val="24"/>
               </w:rPr>
@@ -345,7 +341,7 @@
                 <w:sz w:val="24"/>
                 <w:szCs w:val="24"/>
               </w:rPr>
-              <w:t>big</w:t>
+              <w:t>ABCDEFGH</w:t>
             </w:r>
           </w:p>
         </w:tc>
@@ -353,12 +349,12 @@
       <w:tr>
         <w:tc>
           <w:tcPr>
-            <w:tcW w:w="4508" w:type="dxa"/>
+            <w:tcW w:w="1255" w:type="dxa"/>
           </w:tcPr>
           <w:p>
             <w:pPr>
               <w:rPr>
-                <w:rFonts w:ascii="TH Sarabun New" w:hAnsi="TH Sarabun New" w:cs="TH Sarabun New" w:hint="cs"/>
+                <w:rFonts w:ascii="TH Sarabun New" w:hAnsi="TH Sarabun New" w:cs="TH Sarabun New"/>
                 <w:sz w:val="24"/>
                 <w:szCs w:val="24"/>
               </w:rPr>
@@ -369,18 +365,18 @@
                 <w:sz w:val="24"/>
                 <w:szCs w:val="24"/>
               </w:rPr>
-              <w:t>pun</w:t>
+              <w:t>Aun</w:t>
             </w:r>
           </w:p>
         </w:tc>
         <w:tc>
           <w:tcPr>
-            <w:tcW w:w="4508" w:type="dxa"/>
+            <w:tcW w:w="1170" w:type="dxa"/>
           </w:tcPr>
           <w:p>
             <w:pPr>
               <w:rPr>
-                <w:rFonts w:ascii="TH Sarabun New" w:hAnsi="TH Sarabun New" w:cs="TH Sarabun New" w:hint="cs"/>
+                <w:rFonts w:ascii="TH Sarabun New" w:hAnsi="TH Sarabun New" w:cs="TH Sarabun New"/>
                 <w:sz w:val="24"/>
                 <w:szCs w:val="24"/>
               </w:rPr>
@@ -400,22 +396,13 @@
     <w:p>
       <w:pPr>
         <w:rPr>
-          <w:rFonts w:ascii="TH Sarabun New" w:hAnsi="TH Sarabun New" w:cs="TH Sarabun New" w:hint="cs"/>
+          <w:rFonts w:ascii="TH Sarabun New" w:hAnsi="TH Sarabun New" w:cs="TH Sarabun New"/>
           <w:b/>
           <w:bCs/>
           <w:i/>
           <w:iCs/>
           <w:sz w:val="24"/>
           <w:szCs w:val="24"/>
-        </w:rPr>
-      </w:pPr>
-    </w:p>
-    <w:p>
-      <w:pPr>
-        <w:rPr>
-          <w:rFonts w:ascii="TH Sarabun New" w:hAnsi="TH Sarabun New" w:cs="TH Sarabun New"/>
-          <w:b/>
-          <w:bCs/>
         </w:rPr>
       </w:pPr>
     </w:p>

</xml_diff>